<commit_message>
System Decomposition is added.
</commit_message>
<xml_diff>
--- a/Documents/SDD/AKYC_SDD.docx
+++ b/Documents/SDD/AKYC_SDD.docx
@@ -979,13 +979,6 @@
       </w:r>
     </w:p>
     <w:p>
-      <w:pPr>
-        <w:rPr>
-          <w:rFonts w:cs="Times New Roman"/>
-          <w:b/>
-          <w:szCs w:val="24"/>
-        </w:rPr>
-      </w:pPr>
       <w:r>
         <w:t>E</w:t>
       </w:r>
@@ -1015,6 +1008,14 @@
       </w:r>
       <w:r>
         <w:t xml:space="preserve"> </w:t>
+      </w:r>
+      <w:r>
+        <w:rPr>
+          <w:rFonts w:cs="Times New Roman"/>
+          <w:b/>
+          <w:szCs w:val="24"/>
+        </w:rPr>
+        <w:br w:type="page"/>
       </w:r>
     </w:p>
     <w:p>
@@ -1037,6 +1038,7 @@
           <w:b/>
           <w:szCs w:val="24"/>
         </w:rPr>
+        <w:lastRenderedPageBreak/>
         <w:t xml:space="preserve">Current </w:t>
       </w:r>
       <w:r>
@@ -1077,11 +1079,7 @@
         <w:t>request</w:t>
       </w:r>
       <w:r>
-        <w:t xml:space="preserve"> from Event Queue. If not, Event Loop </w:t>
-      </w:r>
-      <w:r>
-        <w:lastRenderedPageBreak/>
-        <w:t xml:space="preserve">continuously waits for a user request. In case of user request, Event Loop selects an available threat from Thread Pool. Then, Event Loop gives incoming user request to selected available thread and Event Loop </w:t>
+        <w:t xml:space="preserve"> from Event Queue. If not, Event Loop continuously waits for a user request. In case of user request, Event Loop selects an available threat from Thread Pool. Then, Event Loop gives incoming user request to selected available thread and Event Loop </w:t>
       </w:r>
       <w:r>
         <w:t>assigns</w:t>
@@ -1140,18 +1138,6 @@
     </w:p>
     <w:p>
       <w:pPr>
-        <w:rPr>
-          <w:rFonts w:cs="Times New Roman"/>
-          <w:b/>
-          <w:szCs w:val="24"/>
-        </w:rPr>
-      </w:pPr>
-      <w:r>
-        <w:t>Documents the system design model of the new system</w:t>
-      </w:r>
-    </w:p>
-    <w:p>
-      <w:pPr>
         <w:pStyle w:val="ListeParagraf"/>
         <w:numPr>
           <w:ilvl w:val="1"/>
@@ -1400,6 +1386,7 @@
         </w:rPr>
       </w:pPr>
       <w:r>
+        <w:lastRenderedPageBreak/>
         <w:t>Describe the start-up, shutdown, and error behavior of the system. (If new use cases are discovered for system administration, these should be included in the requirements analysis document, not in this section.)</w:t>
       </w:r>
     </w:p>
@@ -1434,7 +1421,6 @@
         </w:rPr>
       </w:pPr>
       <w:r>
-        <w:lastRenderedPageBreak/>
         <w:t>Describe the services provided by each subsystem. Although this section is usually empty or incomplete in the first versions of the SDD, this section serves as a reference for teams for the boundaries between their subsystems. The interface of each subsystem is derived from this section and detailed in the Object Design Document.</w:t>
       </w:r>
       <w:r>

</xml_diff>